<commit_message>
AUTO FROM WORK 03.11.2021 14:30:23,21
</commit_message>
<xml_diff>
--- a/2-kurs/2-1/Технология разработки/Листопадова/Контрольная работа 1 вариант 21.docx
+++ b/2-kurs/2-1/Технология разработки/Листопадова/Контрольная работа 1 вариант 21.docx
@@ -650,6 +650,7 @@
           <w:rStyle w:val="FontStyle37"/>
           <w:sz w:val="28"/>
           <w:szCs w:val="28"/>
+          <w:lang w:val="en-US"/>
         </w:rPr>
       </w:pPr>
       <w:r>
@@ -663,6 +664,13 @@
     </w:p>
     <w:p>
       <w:pPr>
+        <w:rPr>
+          <w:lang w:val="en-US" w:eastAsia="ru-RU"/>
+        </w:rPr>
+      </w:pPr>
+    </w:p>
+    <w:p>
+      <w:pPr>
         <w:spacing w:after="0" w:line="23" w:lineRule="atLeast"/>
         <w:ind w:firstLine="567"/>
         <w:contextualSpacing/>
@@ -683,20 +691,6 @@
         </w:rPr>
         <w:t>Паттерн проектирования — это часто встречающееся решение определённой проблемы при проектировании архитектуры программ.</w:t>
       </w:r>
-    </w:p>
-    <w:p>
-      <w:pPr>
-        <w:spacing w:after="0" w:line="23" w:lineRule="atLeast"/>
-        <w:ind w:firstLine="567"/>
-        <w:contextualSpacing/>
-        <w:jc w:val="both"/>
-        <w:rPr>
-          <w:rFonts w:ascii="Times New Roman" w:hAnsi="Times New Roman"/>
-          <w:sz w:val="28"/>
-          <w:szCs w:val="28"/>
-          <w:lang w:eastAsia="ru-RU"/>
-        </w:rPr>
-      </w:pPr>
     </w:p>
     <w:p>
       <w:pPr>
@@ -4547,13 +4541,50 @@
         </w:rPr>
         <w:t xml:space="preserve"> только один процесс, обозначающий в целом деятельность всей моделируемой системы. В данном случае процесс будет называться «</w:t>
       </w:r>
-      <w:r>
-        <w:rPr>
-          <w:rFonts w:ascii="Times New Roman" w:hAnsi="Times New Roman"/>
-          <w:sz w:val="28"/>
-          <w:szCs w:val="28"/>
-        </w:rPr>
-        <w:t>Работа фирмы</w:t>
+      <w:proofErr w:type="spellStart"/>
+      <w:r>
+        <w:rPr>
+          <w:rFonts w:ascii="Times New Roman" w:hAnsi="Times New Roman"/>
+          <w:sz w:val="28"/>
+          <w:szCs w:val="28"/>
+          <w:lang w:val="en-US"/>
+        </w:rPr>
+        <w:t>Деятельность</w:t>
+      </w:r>
+      <w:proofErr w:type="spellEnd"/>
+      <w:r>
+        <w:rPr>
+          <w:rFonts w:ascii="Times New Roman" w:hAnsi="Times New Roman"/>
+          <w:sz w:val="28"/>
+          <w:szCs w:val="28"/>
+          <w:lang w:val="en-US"/>
+        </w:rPr>
+        <w:t xml:space="preserve"> В</w:t>
+      </w:r>
+      <w:r>
+        <w:rPr>
+          <w:rFonts w:ascii="Times New Roman" w:hAnsi="Times New Roman"/>
+          <w:sz w:val="28"/>
+          <w:szCs w:val="28"/>
+        </w:rPr>
+        <w:t>У</w:t>
+      </w:r>
+      <w:r>
+        <w:rPr>
+          <w:rFonts w:ascii="Times New Roman" w:hAnsi="Times New Roman"/>
+          <w:sz w:val="28"/>
+          <w:szCs w:val="28"/>
+          <w:lang w:val="en-US"/>
+        </w:rPr>
+        <w:t>З</w:t>
+      </w:r>
+      <w:r>
+        <w:rPr>
+          <w:rFonts w:ascii="Times New Roman" w:hAnsi="Times New Roman"/>
+          <w:sz w:val="28"/>
+          <w:szCs w:val="28"/>
+        </w:rPr>
+        <w:t>а</w:t>
       </w:r>
       <w:r>
         <w:rPr>
@@ -4631,6 +4662,7 @@
       <w:r>
         <w:rPr>
           <w:rFonts w:ascii="Times New Roman" w:hAnsi="Times New Roman"/>
+          <w:noProof/>
           <w:sz w:val="28"/>
           <w:szCs w:val="28"/>
           <w:lang w:eastAsia="ru-RU"/>
@@ -4835,6 +4867,7 @@
       <w:r>
         <w:rPr>
           <w:rFonts w:ascii="Times New Roman" w:hAnsi="Times New Roman"/>
+          <w:noProof/>
           <w:sz w:val="28"/>
           <w:szCs w:val="28"/>
           <w:lang w:eastAsia="ru-RU"/>
@@ -4910,15 +4943,7 @@
           <w:sz w:val="28"/>
           <w:szCs w:val="28"/>
         </w:rPr>
-        <w:t>главного процесса</w:t>
-      </w:r>
-      <w:r>
-        <w:rPr>
-          <w:rFonts w:ascii="Times New Roman" w:hAnsi="Times New Roman"/>
-          <w:sz w:val="28"/>
-          <w:szCs w:val="28"/>
-        </w:rPr>
-        <w:t>.</w:t>
+        <w:t>главного процесса.</w:t>
       </w:r>
     </w:p>
     <w:p>
@@ -4961,23 +4986,7 @@
           <w:sz w:val="28"/>
           <w:szCs w:val="28"/>
         </w:rPr>
-        <w:t xml:space="preserve"> декомпозиции.  </w:t>
-      </w:r>
-      <w:r>
-        <w:rPr>
-          <w:rFonts w:ascii="Times New Roman" w:hAnsi="Times New Roman"/>
-          <w:sz w:val="28"/>
-          <w:szCs w:val="28"/>
-        </w:rPr>
-        <w:t>Теоретическое обучение</w:t>
-      </w:r>
-      <w:r>
-        <w:rPr>
-          <w:rFonts w:ascii="Times New Roman" w:hAnsi="Times New Roman"/>
-          <w:sz w:val="28"/>
-          <w:szCs w:val="28"/>
-        </w:rPr>
-        <w:t xml:space="preserve"> состоит из нескольких технологических процессов. Декомпозиция процесса представлена на рисунке 3.</w:t>
+        <w:t xml:space="preserve"> декомпозиции.  Теоретическое обучение состоит из нескольких технологических процессов. Декомпозиция процесса представлена на рисунке 3.</w:t>
       </w:r>
     </w:p>
     <w:p>
@@ -5021,6 +5030,7 @@
       <w:r>
         <w:rPr>
           <w:rFonts w:ascii="Times New Roman" w:hAnsi="Times New Roman"/>
+          <w:noProof/>
           <w:sz w:val="28"/>
           <w:szCs w:val="28"/>
           <w:lang w:eastAsia="ru-RU"/>
@@ -5140,6 +5150,7 @@
       <w:r>
         <w:rPr>
           <w:rFonts w:ascii="Times New Roman" w:hAnsi="Times New Roman"/>
+          <w:noProof/>
           <w:sz w:val="28"/>
           <w:szCs w:val="28"/>
           <w:lang w:eastAsia="ru-RU"/>
@@ -5211,16 +5222,7 @@
           <w:szCs w:val="28"/>
           <w:lang w:eastAsia="ru-RU"/>
         </w:rPr>
-        <w:t>Декомпозиция процесса «Прочие виды деятельности»</w:t>
-      </w:r>
-      <w:r>
-        <w:rPr>
-          <w:rFonts w:ascii="Times New Roman" w:hAnsi="Times New Roman"/>
-          <w:sz w:val="28"/>
-          <w:szCs w:val="28"/>
-          <w:lang w:eastAsia="ru-RU"/>
-        </w:rPr>
-        <w:t>.</w:t>
+        <w:t>Декомпозиция процесса «Прочие виды деятельности».</w:t>
       </w:r>
       <w:r>
         <w:rPr>
@@ -5780,8 +5782,10 @@
       <w:r>
         <w:rPr>
           <w:rStyle w:val="FontStyle37"/>
-          <w:sz w:val="28"/>
-          <w:szCs w:val="28"/>
+          <w:noProof/>
+          <w:sz w:val="28"/>
+          <w:szCs w:val="28"/>
+          <w:lang w:eastAsia="ru-RU"/>
         </w:rPr>
         <w:lastRenderedPageBreak/>
         <w:drawing>
@@ -5972,7 +5976,340 @@
           <w:szCs w:val="28"/>
           <w:lang w:eastAsia="ru-RU"/>
         </w:rPr>
-        <w:t xml:space="preserve">1 Процесс </w:t>
+        <w:t xml:space="preserve">Процесс </w:t>
+      </w:r>
+      <w:r>
+        <w:rPr>
+          <w:rFonts w:ascii="Times New Roman" w:hAnsi="Times New Roman"/>
+          <w:sz w:val="28"/>
+          <w:szCs w:val="28"/>
+          <w:lang w:eastAsia="ru-RU"/>
+        </w:rPr>
+        <w:t>1</w:t>
+      </w:r>
+      <w:r>
+        <w:rPr>
+          <w:rFonts w:ascii="Times New Roman" w:hAnsi="Times New Roman"/>
+          <w:sz w:val="28"/>
+          <w:szCs w:val="28"/>
+          <w:lang w:eastAsia="ru-RU"/>
+        </w:rPr>
+        <w:t xml:space="preserve"> - «</w:t>
+      </w:r>
+      <w:r>
+        <w:rPr>
+          <w:rFonts w:ascii="Times New Roman" w:hAnsi="Times New Roman"/>
+          <w:sz w:val="28"/>
+          <w:szCs w:val="28"/>
+          <w:lang w:eastAsia="ru-RU"/>
+        </w:rPr>
+        <w:t>Вывести информацию на принтер</w:t>
+      </w:r>
+      <w:r>
+        <w:rPr>
+          <w:rFonts w:ascii="Times New Roman" w:hAnsi="Times New Roman"/>
+          <w:sz w:val="28"/>
+          <w:szCs w:val="28"/>
+          <w:lang w:eastAsia="ru-RU"/>
+        </w:rPr>
+        <w:t xml:space="preserve">» - </w:t>
+      </w:r>
+      <w:r>
+        <w:rPr>
+          <w:rFonts w:ascii="Times New Roman" w:hAnsi="Times New Roman"/>
+          <w:sz w:val="28"/>
+          <w:szCs w:val="28"/>
+          <w:lang w:eastAsia="ru-RU"/>
+        </w:rPr>
+        <w:t xml:space="preserve">выводит </w:t>
+      </w:r>
+      <w:proofErr w:type="gramStart"/>
+      <w:r>
+        <w:rPr>
+          <w:rFonts w:ascii="Times New Roman" w:hAnsi="Times New Roman"/>
+          <w:sz w:val="28"/>
+          <w:szCs w:val="28"/>
+          <w:lang w:eastAsia="ru-RU"/>
+        </w:rPr>
+        <w:t>для</w:t>
+      </w:r>
+      <w:proofErr w:type="gramEnd"/>
+      <w:r>
+        <w:rPr>
+          <w:rFonts w:ascii="Times New Roman" w:hAnsi="Times New Roman"/>
+          <w:sz w:val="28"/>
+          <w:szCs w:val="28"/>
+          <w:lang w:eastAsia="ru-RU"/>
+        </w:rPr>
+        <w:t xml:space="preserve"> информацию на печатающее устройство</w:t>
+      </w:r>
+      <w:r>
+        <w:rPr>
+          <w:rFonts w:ascii="Times New Roman" w:hAnsi="Times New Roman"/>
+          <w:sz w:val="28"/>
+          <w:szCs w:val="28"/>
+          <w:lang w:eastAsia="ru-RU"/>
+        </w:rPr>
+        <w:t>.</w:t>
+      </w:r>
+    </w:p>
+    <w:p>
+      <w:pPr>
+        <w:spacing w:after="0"/>
+        <w:ind w:firstLine="567"/>
+        <w:jc w:val="both"/>
+        <w:rPr>
+          <w:rFonts w:ascii="Times New Roman" w:hAnsi="Times New Roman"/>
+          <w:sz w:val="28"/>
+          <w:szCs w:val="28"/>
+          <w:lang w:eastAsia="ru-RU"/>
+        </w:rPr>
+      </w:pPr>
+      <w:r>
+        <w:rPr>
+          <w:rFonts w:ascii="Times New Roman" w:hAnsi="Times New Roman"/>
+          <w:sz w:val="28"/>
+          <w:szCs w:val="28"/>
+          <w:lang w:eastAsia="ru-RU"/>
+        </w:rPr>
+        <w:t xml:space="preserve">Процесс 2 - «Найти </w:t>
+      </w:r>
+      <w:r>
+        <w:rPr>
+          <w:rFonts w:ascii="Times New Roman" w:hAnsi="Times New Roman"/>
+          <w:sz w:val="28"/>
+          <w:szCs w:val="28"/>
+          <w:lang w:eastAsia="ru-RU"/>
+        </w:rPr>
+        <w:t>область знаний и название книги</w:t>
+      </w:r>
+      <w:r>
+        <w:rPr>
+          <w:rFonts w:ascii="Times New Roman" w:hAnsi="Times New Roman"/>
+          <w:sz w:val="28"/>
+          <w:szCs w:val="28"/>
+          <w:lang w:eastAsia="ru-RU"/>
+        </w:rPr>
+        <w:t xml:space="preserve">» - выполняет поиск </w:t>
+      </w:r>
+      <w:r>
+        <w:rPr>
+          <w:rFonts w:ascii="Times New Roman" w:hAnsi="Times New Roman"/>
+          <w:sz w:val="28"/>
+          <w:szCs w:val="28"/>
+          <w:lang w:eastAsia="ru-RU"/>
+        </w:rPr>
+        <w:t>область знаний и названия книги по её автору</w:t>
+      </w:r>
+      <w:r>
+        <w:rPr>
+          <w:rFonts w:ascii="Times New Roman" w:hAnsi="Times New Roman"/>
+          <w:sz w:val="28"/>
+          <w:szCs w:val="28"/>
+          <w:lang w:eastAsia="ru-RU"/>
+        </w:rPr>
+        <w:t>.</w:t>
+      </w:r>
+    </w:p>
+    <w:p>
+      <w:pPr>
+        <w:spacing w:after="0"/>
+        <w:ind w:firstLine="567"/>
+        <w:jc w:val="both"/>
+        <w:rPr>
+          <w:rFonts w:ascii="Times New Roman" w:hAnsi="Times New Roman"/>
+          <w:sz w:val="28"/>
+          <w:szCs w:val="28"/>
+          <w:lang w:eastAsia="ru-RU"/>
+        </w:rPr>
+      </w:pPr>
+      <w:r>
+        <w:rPr>
+          <w:rFonts w:ascii="Times New Roman" w:hAnsi="Times New Roman"/>
+          <w:sz w:val="28"/>
+          <w:szCs w:val="28"/>
+          <w:lang w:eastAsia="ru-RU"/>
+        </w:rPr>
+        <w:t xml:space="preserve">Процесс 3 - «Найти </w:t>
+      </w:r>
+      <w:r>
+        <w:rPr>
+          <w:rFonts w:ascii="Times New Roman" w:hAnsi="Times New Roman"/>
+          <w:sz w:val="28"/>
+          <w:szCs w:val="28"/>
+          <w:lang w:eastAsia="ru-RU"/>
+        </w:rPr>
+        <w:t>названия книг и ФИО авторов</w:t>
+      </w:r>
+      <w:r>
+        <w:rPr>
+          <w:rFonts w:ascii="Times New Roman" w:hAnsi="Times New Roman"/>
+          <w:sz w:val="28"/>
+          <w:szCs w:val="28"/>
+          <w:lang w:eastAsia="ru-RU"/>
+        </w:rPr>
+        <w:t>» - по введенно</w:t>
+      </w:r>
+      <w:r>
+        <w:rPr>
+          <w:rFonts w:ascii="Times New Roman" w:hAnsi="Times New Roman"/>
+          <w:sz w:val="28"/>
+          <w:szCs w:val="28"/>
+          <w:lang w:eastAsia="ru-RU"/>
+        </w:rPr>
+        <w:t>й</w:t>
+      </w:r>
+      <w:r>
+        <w:rPr>
+          <w:rFonts w:ascii="Times New Roman" w:hAnsi="Times New Roman"/>
+          <w:sz w:val="28"/>
+          <w:szCs w:val="28"/>
+          <w:lang w:eastAsia="ru-RU"/>
+        </w:rPr>
+        <w:t xml:space="preserve"> </w:t>
+      </w:r>
+      <w:r>
+        <w:rPr>
+          <w:rFonts w:ascii="Times New Roman" w:hAnsi="Times New Roman"/>
+          <w:sz w:val="28"/>
+          <w:szCs w:val="28"/>
+          <w:lang w:eastAsia="ru-RU"/>
+        </w:rPr>
+        <w:t>области знаний</w:t>
+      </w:r>
+      <w:r>
+        <w:rPr>
+          <w:rFonts w:ascii="Times New Roman" w:hAnsi="Times New Roman"/>
+          <w:sz w:val="28"/>
+          <w:szCs w:val="28"/>
+          <w:lang w:eastAsia="ru-RU"/>
+        </w:rPr>
+        <w:t xml:space="preserve"> выполняет поиск и выдает </w:t>
+      </w:r>
+      <w:r>
+        <w:rPr>
+          <w:rFonts w:ascii="Times New Roman" w:hAnsi="Times New Roman"/>
+          <w:sz w:val="28"/>
+          <w:szCs w:val="28"/>
+          <w:lang w:eastAsia="ru-RU"/>
+        </w:rPr>
+        <w:t>названия книг и их авторов</w:t>
+      </w:r>
+      <w:r>
+        <w:rPr>
+          <w:rFonts w:ascii="Times New Roman" w:hAnsi="Times New Roman"/>
+          <w:sz w:val="28"/>
+          <w:szCs w:val="28"/>
+          <w:lang w:eastAsia="ru-RU"/>
+        </w:rPr>
+        <w:t>.</w:t>
+      </w:r>
+    </w:p>
+    <w:p>
+      <w:pPr>
+        <w:spacing w:after="0"/>
+        <w:ind w:firstLine="567"/>
+        <w:jc w:val="both"/>
+        <w:rPr>
+          <w:rFonts w:ascii="Times New Roman" w:hAnsi="Times New Roman"/>
+          <w:sz w:val="28"/>
+          <w:szCs w:val="28"/>
+          <w:lang w:eastAsia="ru-RU"/>
+        </w:rPr>
+      </w:pPr>
+      <w:r>
+        <w:rPr>
+          <w:rFonts w:ascii="Times New Roman" w:hAnsi="Times New Roman"/>
+          <w:sz w:val="28"/>
+          <w:szCs w:val="28"/>
+          <w:lang w:eastAsia="ru-RU"/>
+        </w:rPr>
+        <w:t>Процесс 4 - «</w:t>
+      </w:r>
+      <w:r>
+        <w:rPr>
+          <w:rFonts w:ascii="Times New Roman" w:hAnsi="Times New Roman"/>
+          <w:sz w:val="28"/>
+          <w:szCs w:val="28"/>
+          <w:lang w:eastAsia="ru-RU"/>
+        </w:rPr>
+        <w:t xml:space="preserve">Найти </w:t>
+      </w:r>
+      <w:r>
+        <w:rPr>
+          <w:rFonts w:ascii="Times New Roman" w:hAnsi="Times New Roman"/>
+          <w:sz w:val="28"/>
+          <w:szCs w:val="28"/>
+          <w:lang w:eastAsia="ru-RU"/>
+        </w:rPr>
+        <w:t>ФИО и специальные данные</w:t>
+      </w:r>
+      <w:r>
+        <w:rPr>
+          <w:rFonts w:ascii="Times New Roman" w:hAnsi="Times New Roman"/>
+          <w:sz w:val="28"/>
+          <w:szCs w:val="28"/>
+          <w:lang w:eastAsia="ru-RU"/>
+        </w:rPr>
+        <w:t xml:space="preserve">» - по введенному </w:t>
+      </w:r>
+      <w:r>
+        <w:rPr>
+          <w:rFonts w:ascii="Times New Roman" w:hAnsi="Times New Roman"/>
+          <w:sz w:val="28"/>
+          <w:szCs w:val="28"/>
+          <w:lang w:eastAsia="ru-RU"/>
+        </w:rPr>
+        <w:t>названию книги</w:t>
+      </w:r>
+      <w:r>
+        <w:rPr>
+          <w:rFonts w:ascii="Times New Roman" w:hAnsi="Times New Roman"/>
+          <w:sz w:val="28"/>
+          <w:szCs w:val="28"/>
+          <w:lang w:eastAsia="ru-RU"/>
+        </w:rPr>
+        <w:t xml:space="preserve"> выполняет поиск и выдает </w:t>
+      </w:r>
+      <w:r>
+        <w:rPr>
+          <w:rFonts w:ascii="Times New Roman" w:hAnsi="Times New Roman"/>
+          <w:sz w:val="28"/>
+          <w:szCs w:val="28"/>
+          <w:lang w:eastAsia="ru-RU"/>
+        </w:rPr>
+        <w:t>ФИО автора и специальные данные книги</w:t>
+      </w:r>
+      <w:r>
+        <w:rPr>
+          <w:rFonts w:ascii="Times New Roman" w:hAnsi="Times New Roman"/>
+          <w:sz w:val="28"/>
+          <w:szCs w:val="28"/>
+          <w:lang w:eastAsia="ru-RU"/>
+        </w:rPr>
+        <w:t>.</w:t>
+      </w:r>
+    </w:p>
+    <w:p>
+      <w:pPr>
+        <w:spacing w:after="0"/>
+        <w:ind w:firstLine="567"/>
+        <w:jc w:val="both"/>
+        <w:rPr>
+          <w:rFonts w:ascii="Times New Roman" w:hAnsi="Times New Roman"/>
+          <w:sz w:val="28"/>
+          <w:szCs w:val="28"/>
+          <w:lang w:eastAsia="ru-RU"/>
+        </w:rPr>
+      </w:pPr>
+      <w:r>
+        <w:rPr>
+          <w:rFonts w:ascii="Times New Roman" w:hAnsi="Times New Roman"/>
+          <w:sz w:val="28"/>
+          <w:szCs w:val="28"/>
+          <w:lang w:eastAsia="ru-RU"/>
+        </w:rPr>
+        <w:t xml:space="preserve">Процесс </w:t>
       </w:r>
       <w:r>
         <w:rPr>
@@ -6008,7 +6345,25 @@
           <w:szCs w:val="28"/>
           <w:lang w:eastAsia="ru-RU"/>
         </w:rPr>
-        <w:t>» - носит в базу данных сведения вводимые администратором.</w:t>
+        <w:t xml:space="preserve">» - </w:t>
+      </w:r>
+      <w:r>
+        <w:rPr>
+          <w:rFonts w:ascii="Times New Roman" w:hAnsi="Times New Roman"/>
+          <w:sz w:val="28"/>
+          <w:szCs w:val="28"/>
+          <w:lang w:eastAsia="ru-RU"/>
+        </w:rPr>
+        <w:t>в</w:t>
+      </w:r>
+      <w:r>
+        <w:rPr>
+          <w:rFonts w:ascii="Times New Roman" w:hAnsi="Times New Roman"/>
+          <w:sz w:val="28"/>
+          <w:szCs w:val="28"/>
+          <w:lang w:eastAsia="ru-RU"/>
+        </w:rPr>
+        <w:t>носит в базу данных сведения вводимые администратором.</w:t>
       </w:r>
     </w:p>
     <w:p>
@@ -6030,262 +6385,7 @@
           <w:szCs w:val="28"/>
           <w:lang w:eastAsia="ru-RU"/>
         </w:rPr>
-        <w:t xml:space="preserve">2 Процесс 2 - «Найти </w:t>
-      </w:r>
-      <w:r>
-        <w:rPr>
-          <w:rFonts w:ascii="Times New Roman" w:hAnsi="Times New Roman"/>
-          <w:sz w:val="28"/>
-          <w:szCs w:val="28"/>
-          <w:lang w:eastAsia="ru-RU"/>
-        </w:rPr>
-        <w:t>область знаний и название книги</w:t>
-      </w:r>
-      <w:r>
-        <w:rPr>
-          <w:rFonts w:ascii="Times New Roman" w:hAnsi="Times New Roman"/>
-          <w:sz w:val="28"/>
-          <w:szCs w:val="28"/>
-          <w:lang w:eastAsia="ru-RU"/>
-        </w:rPr>
-        <w:t xml:space="preserve">» - выполняет поиск </w:t>
-      </w:r>
-      <w:r>
-        <w:rPr>
-          <w:rFonts w:ascii="Times New Roman" w:hAnsi="Times New Roman"/>
-          <w:sz w:val="28"/>
-          <w:szCs w:val="28"/>
-          <w:lang w:eastAsia="ru-RU"/>
-        </w:rPr>
-        <w:t>область знаний и названия книги по её автору</w:t>
-      </w:r>
-      <w:r>
-        <w:rPr>
-          <w:rFonts w:ascii="Times New Roman" w:hAnsi="Times New Roman"/>
-          <w:sz w:val="28"/>
-          <w:szCs w:val="28"/>
-          <w:lang w:eastAsia="ru-RU"/>
-        </w:rPr>
-        <w:t>.</w:t>
-      </w:r>
-    </w:p>
-    <w:p>
-      <w:pPr>
-        <w:spacing w:after="0"/>
-        <w:ind w:firstLine="567"/>
-        <w:jc w:val="both"/>
-        <w:rPr>
-          <w:rFonts w:ascii="Times New Roman" w:hAnsi="Times New Roman"/>
-          <w:sz w:val="28"/>
-          <w:szCs w:val="28"/>
-          <w:lang w:eastAsia="ru-RU"/>
-        </w:rPr>
-      </w:pPr>
-      <w:r>
-        <w:rPr>
-          <w:rFonts w:ascii="Times New Roman" w:hAnsi="Times New Roman"/>
-          <w:sz w:val="28"/>
-          <w:szCs w:val="28"/>
-          <w:lang w:eastAsia="ru-RU"/>
-        </w:rPr>
-        <w:t xml:space="preserve">3 Процесс 3 - «Найти </w:t>
-      </w:r>
-      <w:r>
-        <w:rPr>
-          <w:rFonts w:ascii="Times New Roman" w:hAnsi="Times New Roman"/>
-          <w:sz w:val="28"/>
-          <w:szCs w:val="28"/>
-          <w:lang w:eastAsia="ru-RU"/>
-        </w:rPr>
-        <w:t>названия книг и ФИО авторов</w:t>
-      </w:r>
-      <w:r>
-        <w:rPr>
-          <w:rFonts w:ascii="Times New Roman" w:hAnsi="Times New Roman"/>
-          <w:sz w:val="28"/>
-          <w:szCs w:val="28"/>
-          <w:lang w:eastAsia="ru-RU"/>
-        </w:rPr>
-        <w:t>» - по введенно</w:t>
-      </w:r>
-      <w:r>
-        <w:rPr>
-          <w:rFonts w:ascii="Times New Roman" w:hAnsi="Times New Roman"/>
-          <w:sz w:val="28"/>
-          <w:szCs w:val="28"/>
-          <w:lang w:eastAsia="ru-RU"/>
-        </w:rPr>
-        <w:t>й</w:t>
-      </w:r>
-      <w:r>
-        <w:rPr>
-          <w:rFonts w:ascii="Times New Roman" w:hAnsi="Times New Roman"/>
-          <w:sz w:val="28"/>
-          <w:szCs w:val="28"/>
-          <w:lang w:eastAsia="ru-RU"/>
-        </w:rPr>
-        <w:t xml:space="preserve"> </w:t>
-      </w:r>
-      <w:r>
-        <w:rPr>
-          <w:rFonts w:ascii="Times New Roman" w:hAnsi="Times New Roman"/>
-          <w:sz w:val="28"/>
-          <w:szCs w:val="28"/>
-          <w:lang w:eastAsia="ru-RU"/>
-        </w:rPr>
-        <w:t xml:space="preserve">знаку </w:t>
-      </w:r>
-      <w:r>
-        <w:rPr>
-          <w:rFonts w:ascii="Times New Roman" w:hAnsi="Times New Roman"/>
-          <w:sz w:val="28"/>
-          <w:szCs w:val="28"/>
-          <w:lang w:eastAsia="ru-RU"/>
-        </w:rPr>
-        <w:t>области знаний</w:t>
-      </w:r>
-      <w:r>
-        <w:rPr>
-          <w:rFonts w:ascii="Times New Roman" w:hAnsi="Times New Roman"/>
-          <w:sz w:val="28"/>
-          <w:szCs w:val="28"/>
-          <w:lang w:eastAsia="ru-RU"/>
-        </w:rPr>
-        <w:t xml:space="preserve"> выполняет поиск и выдает </w:t>
-      </w:r>
-      <w:r>
-        <w:rPr>
-          <w:rFonts w:ascii="Times New Roman" w:hAnsi="Times New Roman"/>
-          <w:sz w:val="28"/>
-          <w:szCs w:val="28"/>
-          <w:lang w:eastAsia="ru-RU"/>
-        </w:rPr>
-        <w:t>названия книг и их авторов</w:t>
-      </w:r>
-      <w:r>
-        <w:rPr>
-          <w:rFonts w:ascii="Times New Roman" w:hAnsi="Times New Roman"/>
-          <w:sz w:val="28"/>
-          <w:szCs w:val="28"/>
-          <w:lang w:eastAsia="ru-RU"/>
-        </w:rPr>
-        <w:t>.</w:t>
-      </w:r>
-    </w:p>
-    <w:p>
-      <w:pPr>
-        <w:spacing w:after="0"/>
-        <w:ind w:firstLine="567"/>
-        <w:jc w:val="both"/>
-        <w:rPr>
-          <w:rFonts w:ascii="Times New Roman" w:hAnsi="Times New Roman"/>
-          <w:sz w:val="28"/>
-          <w:szCs w:val="28"/>
-          <w:lang w:eastAsia="ru-RU"/>
-        </w:rPr>
-      </w:pPr>
-      <w:r>
-        <w:rPr>
-          <w:rFonts w:ascii="Times New Roman" w:hAnsi="Times New Roman"/>
-          <w:sz w:val="28"/>
-          <w:szCs w:val="28"/>
-          <w:lang w:eastAsia="ru-RU"/>
-        </w:rPr>
-        <w:t>4 Процесс 4 - «</w:t>
-      </w:r>
-      <w:r>
-        <w:rPr>
-          <w:rFonts w:ascii="Times New Roman" w:hAnsi="Times New Roman"/>
-          <w:sz w:val="28"/>
-          <w:szCs w:val="28"/>
-          <w:lang w:eastAsia="ru-RU"/>
-        </w:rPr>
-        <w:t xml:space="preserve">Найти </w:t>
-      </w:r>
-      <w:r>
-        <w:rPr>
-          <w:rFonts w:ascii="Times New Roman" w:hAnsi="Times New Roman"/>
-          <w:sz w:val="28"/>
-          <w:szCs w:val="28"/>
-          <w:lang w:eastAsia="ru-RU"/>
-        </w:rPr>
-        <w:t>ФИО и специальные данные</w:t>
-      </w:r>
-      <w:r>
-        <w:rPr>
-          <w:rFonts w:ascii="Times New Roman" w:hAnsi="Times New Roman"/>
-          <w:sz w:val="28"/>
-          <w:szCs w:val="28"/>
-          <w:lang w:eastAsia="ru-RU"/>
-        </w:rPr>
-        <w:t xml:space="preserve">» - по введенному </w:t>
-      </w:r>
-      <w:r>
-        <w:rPr>
-          <w:rFonts w:ascii="Times New Roman" w:hAnsi="Times New Roman"/>
-          <w:sz w:val="28"/>
-          <w:szCs w:val="28"/>
-          <w:lang w:eastAsia="ru-RU"/>
-        </w:rPr>
-        <w:t>названию книги</w:t>
-      </w:r>
-      <w:r>
-        <w:rPr>
-          <w:rFonts w:ascii="Times New Roman" w:hAnsi="Times New Roman"/>
-          <w:sz w:val="28"/>
-          <w:szCs w:val="28"/>
-          <w:lang w:eastAsia="ru-RU"/>
-        </w:rPr>
-        <w:t xml:space="preserve"> выполняет поиск и выдает </w:t>
-      </w:r>
-      <w:r>
-        <w:rPr>
-          <w:rFonts w:ascii="Times New Roman" w:hAnsi="Times New Roman"/>
-          <w:sz w:val="28"/>
-          <w:szCs w:val="28"/>
-          <w:lang w:eastAsia="ru-RU"/>
-        </w:rPr>
-        <w:t>ФИО автора и специальные данные книги</w:t>
-      </w:r>
-      <w:r>
-        <w:rPr>
-          <w:rFonts w:ascii="Times New Roman" w:hAnsi="Times New Roman"/>
-          <w:sz w:val="28"/>
-          <w:szCs w:val="28"/>
-          <w:lang w:eastAsia="ru-RU"/>
-        </w:rPr>
-        <w:t>.</w:t>
-      </w:r>
-    </w:p>
-    <w:p>
-      <w:pPr>
-        <w:spacing w:after="0"/>
-        <w:ind w:firstLine="567"/>
-        <w:jc w:val="both"/>
-        <w:rPr>
-          <w:rFonts w:ascii="Times New Roman" w:hAnsi="Times New Roman"/>
-          <w:sz w:val="28"/>
-          <w:szCs w:val="28"/>
-          <w:lang w:eastAsia="ru-RU"/>
-        </w:rPr>
-      </w:pPr>
-      <w:r>
-        <w:rPr>
-          <w:rFonts w:ascii="Times New Roman" w:hAnsi="Times New Roman"/>
-          <w:sz w:val="28"/>
-          <w:szCs w:val="28"/>
-          <w:lang w:eastAsia="ru-RU"/>
-        </w:rPr>
-        <w:t>5</w:t>
-      </w:r>
-      <w:r>
-        <w:rPr>
-          <w:rFonts w:ascii="Times New Roman" w:hAnsi="Times New Roman"/>
-          <w:sz w:val="28"/>
-          <w:szCs w:val="28"/>
-          <w:lang w:eastAsia="ru-RU"/>
-        </w:rPr>
-        <w:t xml:space="preserve"> Процесс </w:t>
+        <w:t xml:space="preserve">Процесс </w:t>
       </w:r>
       <w:r>
         <w:rPr>
@@ -6332,26 +6432,6 @@
         </w:rPr>
         <w:t xml:space="preserve">выводит </w:t>
       </w:r>
-      <w:proofErr w:type="gramStart"/>
-      <w:r>
-        <w:rPr>
-          <w:rFonts w:ascii="Times New Roman" w:hAnsi="Times New Roman"/>
-          <w:sz w:val="28"/>
-          <w:szCs w:val="28"/>
-          <w:lang w:eastAsia="ru-RU"/>
-        </w:rPr>
-        <w:t>для</w:t>
-      </w:r>
-      <w:proofErr w:type="gramEnd"/>
-      <w:r>
-        <w:rPr>
-          <w:rFonts w:ascii="Times New Roman" w:hAnsi="Times New Roman"/>
-          <w:sz w:val="28"/>
-          <w:szCs w:val="28"/>
-          <w:lang w:eastAsia="ru-RU"/>
-        </w:rPr>
-        <w:t xml:space="preserve"> </w:t>
-      </w:r>
       <w:r>
         <w:rPr>
           <w:rFonts w:ascii="Times New Roman" w:hAnsi="Times New Roman"/>
@@ -6360,120 +6440,6 @@
           <w:lang w:eastAsia="ru-RU"/>
         </w:rPr>
         <w:t>полученную информацию на экран</w:t>
-      </w:r>
-      <w:r>
-        <w:rPr>
-          <w:rFonts w:ascii="Times New Roman" w:hAnsi="Times New Roman"/>
-          <w:sz w:val="28"/>
-          <w:szCs w:val="28"/>
-          <w:lang w:eastAsia="ru-RU"/>
-        </w:rPr>
-        <w:t>.</w:t>
-      </w:r>
-    </w:p>
-    <w:p>
-      <w:pPr>
-        <w:spacing w:after="0"/>
-        <w:ind w:firstLine="567"/>
-        <w:jc w:val="both"/>
-        <w:rPr>
-          <w:rFonts w:ascii="Times New Roman" w:hAnsi="Times New Roman"/>
-          <w:sz w:val="28"/>
-          <w:szCs w:val="28"/>
-          <w:lang w:eastAsia="ru-RU"/>
-        </w:rPr>
-      </w:pPr>
-      <w:r>
-        <w:rPr>
-          <w:rFonts w:ascii="Times New Roman" w:hAnsi="Times New Roman"/>
-          <w:sz w:val="28"/>
-          <w:szCs w:val="28"/>
-          <w:lang w:eastAsia="ru-RU"/>
-        </w:rPr>
-        <w:t>6</w:t>
-      </w:r>
-      <w:r>
-        <w:rPr>
-          <w:rFonts w:ascii="Times New Roman" w:hAnsi="Times New Roman"/>
-          <w:sz w:val="28"/>
-          <w:szCs w:val="28"/>
-          <w:lang w:eastAsia="ru-RU"/>
-        </w:rPr>
-        <w:t xml:space="preserve"> Процесс </w:t>
-      </w:r>
-      <w:r>
-        <w:rPr>
-          <w:rFonts w:ascii="Times New Roman" w:hAnsi="Times New Roman"/>
-          <w:sz w:val="28"/>
-          <w:szCs w:val="28"/>
-          <w:lang w:eastAsia="ru-RU"/>
-        </w:rPr>
-        <w:t>1</w:t>
-      </w:r>
-      <w:r>
-        <w:rPr>
-          <w:rFonts w:ascii="Times New Roman" w:hAnsi="Times New Roman"/>
-          <w:sz w:val="28"/>
-          <w:szCs w:val="28"/>
-          <w:lang w:eastAsia="ru-RU"/>
-        </w:rPr>
-        <w:t xml:space="preserve"> - «</w:t>
-      </w:r>
-      <w:r>
-        <w:rPr>
-          <w:rFonts w:ascii="Times New Roman" w:hAnsi="Times New Roman"/>
-          <w:sz w:val="28"/>
-          <w:szCs w:val="28"/>
-          <w:lang w:eastAsia="ru-RU"/>
-        </w:rPr>
-        <w:t>Вывести информацию на принтер</w:t>
-      </w:r>
-      <w:r>
-        <w:rPr>
-          <w:rFonts w:ascii="Times New Roman" w:hAnsi="Times New Roman"/>
-          <w:sz w:val="28"/>
-          <w:szCs w:val="28"/>
-          <w:lang w:eastAsia="ru-RU"/>
-        </w:rPr>
-        <w:t xml:space="preserve">» - </w:t>
-      </w:r>
-      <w:r>
-        <w:rPr>
-          <w:rFonts w:ascii="Times New Roman" w:hAnsi="Times New Roman"/>
-          <w:sz w:val="28"/>
-          <w:szCs w:val="28"/>
-          <w:lang w:eastAsia="ru-RU"/>
-        </w:rPr>
-        <w:t xml:space="preserve">выводит </w:t>
-      </w:r>
-      <w:proofErr w:type="gramStart"/>
-      <w:r>
-        <w:rPr>
-          <w:rFonts w:ascii="Times New Roman" w:hAnsi="Times New Roman"/>
-          <w:sz w:val="28"/>
-          <w:szCs w:val="28"/>
-          <w:lang w:eastAsia="ru-RU"/>
-        </w:rPr>
-        <w:t>для</w:t>
-      </w:r>
-      <w:proofErr w:type="gramEnd"/>
-      <w:r>
-        <w:rPr>
-          <w:rFonts w:ascii="Times New Roman" w:hAnsi="Times New Roman"/>
-          <w:sz w:val="28"/>
-          <w:szCs w:val="28"/>
-          <w:lang w:eastAsia="ru-RU"/>
-        </w:rPr>
-        <w:t xml:space="preserve"> </w:t>
-      </w:r>
-      <w:r>
-        <w:rPr>
-          <w:rFonts w:ascii="Times New Roman" w:hAnsi="Times New Roman"/>
-          <w:sz w:val="28"/>
-          <w:szCs w:val="28"/>
-          <w:lang w:eastAsia="ru-RU"/>
-        </w:rPr>
-        <w:t>информацию на печатающее устройство</w:t>
       </w:r>
       <w:r>
         <w:rPr>
@@ -6636,8 +6602,10 @@
       <w:r>
         <w:rPr>
           <w:rStyle w:val="FontStyle37"/>
-          <w:sz w:val="28"/>
-          <w:szCs w:val="28"/>
+          <w:noProof/>
+          <w:sz w:val="28"/>
+          <w:szCs w:val="28"/>
+          <w:lang w:eastAsia="ru-RU"/>
         </w:rPr>
         <w:drawing>
           <wp:inline distT="0" distB="0" distL="0" distR="0" wp14:anchorId="2910FF31" wp14:editId="77956DF9">
@@ -6956,8 +6924,10 @@
       <w:r>
         <w:rPr>
           <w:rStyle w:val="FontStyle37"/>
-          <w:sz w:val="28"/>
-          <w:szCs w:val="28"/>
+          <w:noProof/>
+          <w:sz w:val="28"/>
+          <w:szCs w:val="28"/>
+          <w:lang w:eastAsia="ru-RU"/>
         </w:rPr>
         <w:drawing>
           <wp:inline distT="0" distB="0" distL="0" distR="0" wp14:anchorId="021974A0" wp14:editId="2D31E6C8">
@@ -7078,25 +7048,17 @@
           <w:sz w:val="28"/>
           <w:szCs w:val="28"/>
         </w:rPr>
-        <w:t xml:space="preserve">Содержит информацию о школьниках (ФИО, школа, класс, адрес, телефон), о кружках (название, руководитель, число занятий в неделю, оплата за месяц), о посещении (ФИО, школа, класс, название, </w:t>
-      </w:r>
-      <w:proofErr w:type="spellStart"/>
+        <w:t>Содержит информацию о школьниках (ФИО, школа, класс, адрес, телефон), о кружках (название, руководитель, число занятий в неделю, оплата за месяц), о посещении (ФИО, школа, класс, название, руково</w:t>
+      </w:r>
+      <w:bookmarkStart w:id="11" w:name="_GoBack"/>
+      <w:bookmarkEnd w:id="11"/>
       <w:r>
         <w:rPr>
           <w:rStyle w:val="FontStyle37"/>
           <w:sz w:val="28"/>
           <w:szCs w:val="28"/>
         </w:rPr>
-        <w:t>руково-дитель</w:t>
-      </w:r>
-      <w:proofErr w:type="spellEnd"/>
-      <w:r>
-        <w:rPr>
-          <w:rStyle w:val="FontStyle37"/>
-          <w:sz w:val="28"/>
-          <w:szCs w:val="28"/>
-        </w:rPr>
-        <w:t>, дата записи).</w:t>
+        <w:t>дитель, дата записи).</w:t>
       </w:r>
       <w:proofErr w:type="gramEnd"/>
       <w:r>
@@ -7328,15 +7290,7 @@
           <w:sz w:val="28"/>
           <w:szCs w:val="28"/>
         </w:rPr>
-        <w:t>телефон</w:t>
-      </w:r>
-      <w:r>
-        <w:rPr>
-          <w:rStyle w:val="FontStyle37"/>
-          <w:sz w:val="28"/>
-          <w:szCs w:val="28"/>
-        </w:rPr>
-        <w:t>.</w:t>
+        <w:t>телефон.</w:t>
       </w:r>
     </w:p>
     <w:p>
@@ -7450,15 +7404,7 @@
           <w:sz w:val="28"/>
           <w:szCs w:val="28"/>
         </w:rPr>
-        <w:t>оплата за месяц</w:t>
-      </w:r>
-      <w:r>
-        <w:rPr>
-          <w:rStyle w:val="FontStyle37"/>
-          <w:sz w:val="28"/>
-          <w:szCs w:val="28"/>
-        </w:rPr>
-        <w:t>.</w:t>
+        <w:t>оплата за месяц.</w:t>
       </w:r>
     </w:p>
     <w:p>
@@ -7644,15 +7590,7 @@
           <w:sz w:val="28"/>
           <w:szCs w:val="28"/>
         </w:rPr>
-        <w:t>дата записи</w:t>
-      </w:r>
-      <w:r>
-        <w:rPr>
-          <w:rStyle w:val="FontStyle37"/>
-          <w:sz w:val="28"/>
-          <w:szCs w:val="28"/>
-        </w:rPr>
-        <w:t>.</w:t>
+        <w:t>дата записи.</w:t>
       </w:r>
     </w:p>
     <w:p>
@@ -7861,8 +7799,10 @@
       <w:r>
         <w:rPr>
           <w:rStyle w:val="FontStyle37"/>
-          <w:sz w:val="28"/>
-          <w:szCs w:val="28"/>
+          <w:noProof/>
+          <w:sz w:val="28"/>
+          <w:szCs w:val="28"/>
+          <w:lang w:eastAsia="ru-RU"/>
         </w:rPr>
         <w:lastRenderedPageBreak/>
         <w:drawing>
@@ -7964,8 +7904,10 @@
       <w:r>
         <w:rPr>
           <w:rStyle w:val="FontStyle37"/>
-          <w:sz w:val="28"/>
-          <w:szCs w:val="28"/>
+          <w:noProof/>
+          <w:sz w:val="28"/>
+          <w:szCs w:val="28"/>
+          <w:lang w:eastAsia="ru-RU"/>
         </w:rPr>
         <w:drawing>
           <wp:inline distT="0" distB="0" distL="0" distR="0" wp14:anchorId="4A2ABB8F" wp14:editId="63A92AAA">
@@ -8066,8 +8008,10 @@
       <w:r>
         <w:rPr>
           <w:rStyle w:val="FontStyle37"/>
-          <w:sz w:val="28"/>
-          <w:szCs w:val="28"/>
+          <w:noProof/>
+          <w:sz w:val="28"/>
+          <w:szCs w:val="28"/>
+          <w:lang w:eastAsia="ru-RU"/>
         </w:rPr>
         <w:lastRenderedPageBreak/>
         <w:drawing>
@@ -8217,25 +8161,7 @@
           <w:szCs w:val="28"/>
           <w:lang w:eastAsia="ru-RU"/>
         </w:rPr>
-        <w:t xml:space="preserve"> на рисунке 1</w:t>
-      </w:r>
-      <w:r>
-        <w:rPr>
-          <w:rFonts w:ascii="Times New Roman" w:hAnsi="Times New Roman"/>
-          <w:sz w:val="28"/>
-          <w:szCs w:val="28"/>
-          <w:lang w:eastAsia="ru-RU"/>
-        </w:rPr>
-        <w:t>1</w:t>
-      </w:r>
-      <w:r>
-        <w:rPr>
-          <w:rFonts w:ascii="Times New Roman" w:hAnsi="Times New Roman"/>
-          <w:sz w:val="28"/>
-          <w:szCs w:val="28"/>
-          <w:lang w:eastAsia="ru-RU"/>
-        </w:rPr>
-        <w:t>.</w:t>
+        <w:t xml:space="preserve"> на рисунке 11.</w:t>
       </w:r>
     </w:p>
     <w:p>
@@ -8263,8 +8189,10 @@
       <w:r>
         <w:rPr>
           <w:rStyle w:val="FontStyle37"/>
-          <w:sz w:val="28"/>
-          <w:szCs w:val="28"/>
+          <w:noProof/>
+          <w:sz w:val="28"/>
+          <w:szCs w:val="28"/>
+          <w:lang w:eastAsia="ru-RU"/>
         </w:rPr>
         <w:drawing>
           <wp:inline distT="0" distB="0" distL="0" distR="0" wp14:anchorId="1D86D835" wp14:editId="175C93EC">
@@ -8530,15 +8458,7 @@
           <w:sz w:val="28"/>
           <w:szCs w:val="28"/>
         </w:rPr>
-        <w:t xml:space="preserve">заведующий и </w:t>
-      </w:r>
-      <w:r>
-        <w:rPr>
-          <w:rFonts w:ascii="Times New Roman" w:hAnsi="Times New Roman"/>
-          <w:sz w:val="28"/>
-          <w:szCs w:val="28"/>
-        </w:rPr>
-        <w:t>продавец</w:t>
+        <w:t>заведующий и продавец</w:t>
       </w:r>
       <w:r>
         <w:rPr>
@@ -8634,16 +8554,7 @@
           <w:sz w:val="28"/>
           <w:szCs w:val="28"/>
         </w:rPr>
-        <w:t>Продавец</w:t>
-      </w:r>
-      <w:r>
-        <w:rPr>
-          <w:rFonts w:ascii="Times New Roman" w:hAnsi="Times New Roman"/>
-          <w:bCs/>
-          <w:sz w:val="28"/>
-          <w:szCs w:val="28"/>
-        </w:rPr>
-        <w:t xml:space="preserve"> и Заведующий</w:t>
+        <w:t>Продавец и Заведующий</w:t>
       </w:r>
       <w:r>
         <w:rPr>
@@ -8677,25 +8588,7 @@
           <w:sz w:val="28"/>
           <w:szCs w:val="28"/>
         </w:rPr>
-        <w:t xml:space="preserve">Для </w:t>
-      </w:r>
-      <w:r>
-        <w:rPr>
-          <w:rFonts w:ascii="Times New Roman" w:hAnsi="Times New Roman"/>
-          <w:bCs/>
-          <w:sz w:val="28"/>
-          <w:szCs w:val="28"/>
-        </w:rPr>
-        <w:t>Продавца</w:t>
-      </w:r>
-      <w:r>
-        <w:rPr>
-          <w:rFonts w:ascii="Times New Roman" w:hAnsi="Times New Roman"/>
-          <w:bCs/>
-          <w:sz w:val="28"/>
-          <w:szCs w:val="28"/>
-        </w:rPr>
-        <w:t xml:space="preserve"> в</w:t>
+        <w:t>Для Продавца в</w:t>
       </w:r>
       <w:r>
         <w:rPr>
@@ -8842,16 +8735,7 @@
           <w:sz w:val="28"/>
           <w:szCs w:val="28"/>
         </w:rPr>
-        <w:t>Внести остатки продуктов</w:t>
-      </w:r>
-      <w:r>
-        <w:rPr>
-          <w:rFonts w:ascii="Times New Roman" w:hAnsi="Times New Roman"/>
-          <w:bCs/>
-          <w:sz w:val="28"/>
-          <w:szCs w:val="28"/>
-        </w:rPr>
-        <w:t>;</w:t>
+        <w:t>Внести остатки продуктов;</w:t>
       </w:r>
     </w:p>
     <w:p>
@@ -9014,34 +8898,7 @@
           <w:sz w:val="28"/>
           <w:szCs w:val="28"/>
         </w:rPr>
-        <w:t xml:space="preserve"> Получить отчет о</w:t>
-      </w:r>
-      <w:r>
-        <w:rPr>
-          <w:rFonts w:ascii="Times New Roman" w:hAnsi="Times New Roman"/>
-          <w:bCs/>
-          <w:sz w:val="28"/>
-          <w:szCs w:val="28"/>
-        </w:rPr>
-        <w:t xml:space="preserve"> просроченных</w:t>
-      </w:r>
-      <w:r>
-        <w:rPr>
-          <w:rFonts w:ascii="Times New Roman" w:hAnsi="Times New Roman"/>
-          <w:bCs/>
-          <w:sz w:val="28"/>
-          <w:szCs w:val="28"/>
-        </w:rPr>
-        <w:t xml:space="preserve"> продукт</w:t>
-      </w:r>
-      <w:r>
-        <w:rPr>
-          <w:rFonts w:ascii="Times New Roman" w:hAnsi="Times New Roman"/>
-          <w:bCs/>
-          <w:sz w:val="28"/>
-          <w:szCs w:val="28"/>
-        </w:rPr>
-        <w:t>ах;</w:t>
+        <w:t xml:space="preserve"> Получить отчет о просроченных продуктах;</w:t>
       </w:r>
     </w:p>
     <w:p>
@@ -9418,8 +9275,6 @@
         </w:rPr>
         <w:t>Рисунок 13. Диаграмма классов.</w:t>
       </w:r>
-      <w:bookmarkStart w:id="11" w:name="_GoBack"/>
-      <w:bookmarkEnd w:id="11"/>
     </w:p>
     <w:p>
       <w:pPr>
@@ -13336,7 +13191,7 @@
   <a:extraClrSchemeLst/>
   <a:extLst>
     <a:ext uri="{05A4C25C-085E-4340-85A3-A5531E510DB2}">
-      <thm15:themeFamily xmlns:thm15="http://schemas.microsoft.com/office/thememl/2012/main" xmlns="" name="Office Theme" id="{62F939B6-93AF-4DB8-9C6B-D6C7DFDC589F}" vid="{4A3C46E8-61CC-4603-A589-7422A47A8E4A}"/>
+      <thm15:themeFamily xmlns="" xmlns:thm15="http://schemas.microsoft.com/office/thememl/2012/main" name="Office Theme" id="{62F939B6-93AF-4DB8-9C6B-D6C7DFDC589F}" vid="{4A3C46E8-61CC-4603-A589-7422A47A8E4A}"/>
     </a:ext>
   </a:extLst>
 </a:theme>

</xml_diff>